<commit_message>
change format and add comment, table
</commit_message>
<xml_diff>
--- a/Project Part A/Review Structure  Alan_draft.docx
+++ b/Project Part A/Review Structure  Alan_draft.docx
@@ -60,7 +60,7 @@
             <v:path o:extrusionok="f" gradientshapeok="t" o:connecttype="rect"/>
             <o:lock v:ext="edit" aspectratio="t"/>
           </v:shapetype>
-          <v:shape id="_x0000_i1030" type="#_x0000_t75" style="width:384.75pt;height:98.25pt">
+          <v:shape id="_x0000_i1025" type="#_x0000_t75" style="width:385.05pt;height:98.3pt">
             <v:imagedata r:id="rId7" o:title="Screenshot_20170118-155639" croptop="8043f" cropbottom="48633f" cropleft="1456f" cropright="1820f"/>
           </v:shape>
         </w:pict>
@@ -210,25 +210,6 @@
     </w:p>
     <w:p>
       <w:pPr>
-        <w:spacing w:after="0" w:line="240" w:lineRule="auto"/>
-        <w:rPr>
-          <w:b/>
-        </w:rPr>
-      </w:pPr>
-      <w:r>
-        <w:rPr>
-          <w:b/>
-        </w:rPr>
-        <w:t>Introductory Paragraph</w:t>
-      </w:r>
-    </w:p>
-    <w:p>
-      <w:pPr>
-        <w:pStyle w:val="a3"/>
-        <w:numPr>
-          <w:ilvl w:val="0"/>
-          <w:numId w:val="1"/>
-        </w:numPr>
         <w:spacing w:after="0" w:line="240" w:lineRule="auto"/>
       </w:pPr>
       <w:r>
@@ -315,7 +296,7 @@
       </w:r>
       <w:r>
         <w:pict>
-          <v:shape id="_x0000_i1034" type="#_x0000_t75" style="width:211.6pt;height:376.3pt">
+          <v:shape id="_x0000_i1026" type="#_x0000_t75" style="width:211.6pt;height:376.3pt">
             <v:imagedata r:id="rId9" o:title="Screenshot_20170118-160151"/>
             <v:shadow on="t" offset="3pt,3pt" offset2="2pt,2pt"/>
           </v:shape>
@@ -370,6 +351,14 @@
           <w:b/>
         </w:rPr>
       </w:pPr>
+    </w:p>
+    <w:p>
+      <w:pPr>
+        <w:spacing w:after="0" w:line="240" w:lineRule="auto"/>
+        <w:rPr>
+          <w:b/>
+        </w:rPr>
+      </w:pPr>
       <w:r>
         <w:rPr>
           <w:b/>
@@ -386,42 +375,44 @@
     </w:p>
     <w:p>
       <w:pPr>
-        <w:pStyle w:val="a3"/>
-        <w:numPr>
-          <w:ilvl w:val="0"/>
-          <w:numId w:val="2"/>
-        </w:numPr>
-        <w:spacing w:after="0" w:line="240" w:lineRule="auto"/>
-      </w:pPr>
-      <w:r>
-        <w:t>It’s very clear to understand how to use it due to simple menu structure</w:t>
-      </w:r>
-    </w:p>
-    <w:p>
-      <w:pPr>
-        <w:pStyle w:val="a3"/>
-        <w:numPr>
-          <w:ilvl w:val="0"/>
-          <w:numId w:val="8"/>
-        </w:numPr>
-        <w:spacing w:after="0" w:line="240" w:lineRule="auto"/>
-        <w:ind w:left="1080"/>
-      </w:pPr>
+        <w:spacing w:after="0" w:line="240" w:lineRule="auto"/>
+      </w:pPr>
+      <w:r>
+        <w:rPr>
+          <w:lang w:eastAsia="ja-JP"/>
+        </w:rPr>
+        <w:t>Vancouver SkyTrain</w:t>
+      </w:r>
+      <w:r>
+        <w:t xml:space="preserve"> App has </w:t>
+      </w:r>
+      <w:r>
+        <w:t xml:space="preserve">very clear </w:t>
+      </w:r>
+      <w:r>
+        <w:t xml:space="preserve">structure to understand how to use it. </w:t>
+      </w:r>
       <w:r>
         <w:t>User just needs to select boarding station and destination station. The app automatically shows the information without click any button</w:t>
       </w:r>
-    </w:p>
-    <w:p>
-      <w:pPr>
-        <w:pStyle w:val="a3"/>
-        <w:numPr>
-          <w:ilvl w:val="0"/>
-          <w:numId w:val="2"/>
-        </w:numPr>
-        <w:spacing w:after="0" w:line="240" w:lineRule="auto"/>
-      </w:pPr>
-      <w:r>
-        <w:t xml:space="preserve">When user select one of stations, user have to select </w:t>
+      <w:r>
+        <w:t>.</w:t>
+      </w:r>
+    </w:p>
+    <w:p>
+      <w:pPr>
+        <w:spacing w:after="0" w:line="240" w:lineRule="auto"/>
+      </w:pPr>
+    </w:p>
+    <w:p>
+      <w:pPr>
+        <w:spacing w:after="0" w:line="240" w:lineRule="auto"/>
+      </w:pPr>
+      <w:r>
+        <w:t>However, w</w:t>
+      </w:r>
+      <w:r>
+        <w:t xml:space="preserve">hen user select one of stations, user have to select </w:t>
       </w:r>
       <w:r>
         <w:t>SkyTrain</w:t>
@@ -435,18 +426,11 @@
       <w:r>
         <w:t xml:space="preserve"> user need to know which station belongs to a certain line.</w:t>
       </w:r>
-    </w:p>
-    <w:p>
-      <w:pPr>
-        <w:pStyle w:val="a3"/>
-        <w:numPr>
-          <w:ilvl w:val="0"/>
-          <w:numId w:val="7"/>
-        </w:numPr>
-        <w:spacing w:after="0" w:line="240" w:lineRule="auto"/>
-      </w:pPr>
-      <w:r>
-        <w:t xml:space="preserve">It doesn’t support search </w:t>
+      <w:r>
+        <w:t xml:space="preserve"> But i</w:t>
+      </w:r>
+      <w:r>
+        <w:t xml:space="preserve">t doesn’t support search </w:t>
       </w:r>
       <w:r>
         <w:t xml:space="preserve">station </w:t>
@@ -454,14 +438,17 @@
       <w:r>
         <w:t>feature</w:t>
       </w:r>
-    </w:p>
-    <w:p>
-      <w:pPr>
-        <w:pStyle w:val="a3"/>
-        <w:numPr>
-          <w:ilvl w:val="0"/>
-          <w:numId w:val="2"/>
-        </w:numPr>
+      <w:r>
+        <w:t xml:space="preserve"> so that users can feel difficulties to select their target stations.</w:t>
+      </w:r>
+    </w:p>
+    <w:p>
+      <w:pPr>
+        <w:spacing w:after="0" w:line="240" w:lineRule="auto"/>
+      </w:pPr>
+    </w:p>
+    <w:p>
+      <w:pPr>
         <w:spacing w:after="0" w:line="240" w:lineRule="auto"/>
       </w:pPr>
       <w:r>
@@ -477,32 +464,217 @@
       <w:r>
         <w:t xml:space="preserve"> </w:t>
       </w:r>
+      <w:r>
+        <w:t>Therefore, users having no enough data or battery also can use it conveniently.</w:t>
+      </w:r>
+    </w:p>
+    <w:p>
+      <w:pPr>
+        <w:spacing w:after="0" w:line="240" w:lineRule="auto"/>
+      </w:pPr>
+    </w:p>
+    <w:p>
+      <w:pPr>
+        <w:spacing w:after="0" w:line="240" w:lineRule="auto"/>
+      </w:pPr>
+      <w:r>
+        <w:t>Station path result doesn’t mark the transit point or line changing information</w:t>
+      </w:r>
+      <w:r>
+        <w:t xml:space="preserve">. User might pass the transit point and get lost. </w:t>
+      </w:r>
+      <w:r>
+        <w:t>It should have been shown at least by different color of station name</w:t>
+      </w:r>
     </w:p>
     <w:p>
       <w:pPr>
         <w:pStyle w:val="a3"/>
-        <w:numPr>
-          <w:ilvl w:val="0"/>
-          <w:numId w:val="2"/>
-        </w:numPr>
-        <w:spacing w:after="0" w:line="240" w:lineRule="auto"/>
-      </w:pPr>
-      <w:r>
-        <w:t>Station path result doesn’t mark the transit point or line changing information</w:t>
+        <w:spacing w:after="0" w:line="240" w:lineRule="auto"/>
+      </w:pPr>
+    </w:p>
+    <w:p>
+      <w:pPr>
+        <w:spacing w:after="0" w:line="240" w:lineRule="auto"/>
+        <w:rPr>
+          <w:b/>
+        </w:rPr>
+      </w:pPr>
+      <w:r>
+        <w:rPr>
+          <w:b/>
+        </w:rPr>
+        <w:t>Responsiveness</w:t>
+      </w:r>
+      <w:r>
+        <w:rPr>
+          <w:b/>
+        </w:rPr>
+        <w:t xml:space="preserve"> (20)</w:t>
+      </w:r>
+    </w:p>
+    <w:p>
+      <w:pPr>
+        <w:spacing w:after="0" w:line="240" w:lineRule="auto"/>
+      </w:pPr>
+      <w:r>
+        <w:t xml:space="preserve">This app provides </w:t>
+      </w:r>
+      <w:r>
+        <w:t xml:space="preserve">users with </w:t>
+      </w:r>
+      <w:r>
+        <w:t>only very simple information</w:t>
+      </w:r>
+      <w:r>
+        <w:t xml:space="preserve"> </w:t>
+      </w:r>
+      <w:r>
+        <w:t xml:space="preserve">and </w:t>
+      </w:r>
+      <w:r>
+        <w:t>there is no additional information requiring n</w:t>
+      </w:r>
+      <w:r>
+        <w:t xml:space="preserve">etwork or </w:t>
+      </w:r>
+      <w:r>
+        <w:rPr>
+          <w:lang w:eastAsia="ko-KR"/>
+        </w:rPr>
+        <w:t>GPS signal</w:t>
+      </w:r>
+      <w:r>
+        <w:rPr>
+          <w:rFonts w:hint="eastAsia"/>
+        </w:rPr>
+        <w:t>.</w:t>
+      </w:r>
+      <w:r>
+        <w:t xml:space="preserve"> Therefore,</w:t>
+      </w:r>
+      <w:r>
+        <w:t xml:space="preserve"> it’s fast</w:t>
+      </w:r>
+      <w:r>
+        <w:t xml:space="preserve"> and couldn’t feel any processing time to show the results</w:t>
+      </w:r>
+      <w:r>
+        <w:t xml:space="preserve">. </w:t>
+      </w:r>
+      <w:r>
+        <w:t xml:space="preserve"> </w:t>
       </w:r>
     </w:p>
     <w:p>
       <w:pPr>
         <w:pStyle w:val="a3"/>
-        <w:numPr>
-          <w:ilvl w:val="1"/>
-          <w:numId w:val="2"/>
-        </w:numPr>
-        <w:spacing w:after="0" w:line="240" w:lineRule="auto"/>
-        <w:ind w:left="1080"/>
-      </w:pPr>
-      <w:r>
-        <w:t>It should have been shown at least by different color of station name</w:t>
+        <w:spacing w:after="0" w:line="240" w:lineRule="auto"/>
+      </w:pPr>
+      <w:r>
+        <w:t xml:space="preserve"> </w:t>
+      </w:r>
+    </w:p>
+    <w:p>
+      <w:pPr>
+        <w:spacing w:after="0" w:line="240" w:lineRule="auto"/>
+        <w:rPr>
+          <w:b/>
+        </w:rPr>
+      </w:pPr>
+      <w:r>
+        <w:rPr>
+          <w:b/>
+        </w:rPr>
+        <w:t>Aesthetics</w:t>
+      </w:r>
+      <w:r>
+        <w:rPr>
+          <w:b/>
+        </w:rPr>
+        <w:t xml:space="preserve"> (20)</w:t>
+      </w:r>
+    </w:p>
+    <w:p>
+      <w:pPr>
+        <w:spacing w:after="0" w:line="240" w:lineRule="auto"/>
+      </w:pPr>
+      <w:r>
+        <w:t>It</w:t>
+      </w:r>
+      <w:r>
+        <w:t xml:space="preserve"> has</w:t>
+      </w:r>
+      <w:r>
+        <w:t xml:space="preserve"> just black background and white characters. There are radio buttons to select </w:t>
+      </w:r>
+      <w:r>
+        <w:t xml:space="preserve">SkyTrain </w:t>
+      </w:r>
+      <w:r>
+        <w:t>line, dropdown l</w:t>
+      </w:r>
+      <w:r>
+        <w:t xml:space="preserve">ist to select station which is </w:t>
+      </w:r>
+      <w:r>
+        <w:t xml:space="preserve">string type information. </w:t>
+      </w:r>
+    </w:p>
+    <w:p>
+      <w:pPr>
+        <w:spacing w:after="0" w:line="240" w:lineRule="auto"/>
+      </w:pPr>
+    </w:p>
+    <w:p>
+      <w:pPr>
+        <w:spacing w:after="0" w:line="240" w:lineRule="auto"/>
+      </w:pPr>
+      <w:r>
+        <w:t xml:space="preserve">It doesn’t use any color or icons which is matching with TransLink, SkyTrain, or its line. For example, TransLink mostly use blue and yellow color, and each line has its unique color (Millennium: yellow, Expo: blue, Canada: </w:t>
+      </w:r>
+      <w:r>
+        <w:t>sky-blue)</w:t>
+      </w:r>
+      <w:r>
+        <w:t xml:space="preserve">.  </w:t>
+      </w:r>
+      <w:r>
+        <w:t>This makes user more difficult to search station and track their journey.</w:t>
+      </w:r>
+    </w:p>
+    <w:p>
+      <w:pPr>
+        <w:spacing w:after="0" w:line="240" w:lineRule="auto"/>
+      </w:pPr>
+      <w:r>
+        <w:t xml:space="preserve">  </w:t>
+      </w:r>
+    </w:p>
+    <w:p>
+      <w:pPr>
+        <w:spacing w:after="0" w:line="240" w:lineRule="auto"/>
+      </w:pPr>
+      <w:r>
+        <w:t xml:space="preserve">It </w:t>
+      </w:r>
+      <w:r>
+        <w:t>managed to be called a</w:t>
+      </w:r>
+      <w:r>
+        <w:t xml:space="preserve"> graphical user interface</w:t>
+      </w:r>
+      <w:r>
+        <w:t xml:space="preserve"> and </w:t>
+      </w:r>
+      <w:r>
+        <w:t>I couldn’t find any efforts to make it looks better</w:t>
+      </w:r>
+      <w:r>
+        <w:t>.</w:t>
+      </w:r>
+      <w:r>
+        <w:t xml:space="preserve"> </w:t>
       </w:r>
     </w:p>
     <w:p>
@@ -522,333 +694,648 @@
         <w:rPr>
           <w:b/>
         </w:rPr>
-        <w:t>Responsiveness</w:t>
+        <w:t>Support</w:t>
       </w:r>
       <w:r>
         <w:rPr>
           <w:b/>
         </w:rPr>
-        <w:t xml:space="preserve"> (20)</w:t>
-      </w:r>
-    </w:p>
-    <w:p>
-      <w:pPr>
-        <w:pStyle w:val="a3"/>
-        <w:numPr>
-          <w:ilvl w:val="0"/>
-          <w:numId w:val="3"/>
-        </w:numPr>
-        <w:spacing w:after="0" w:line="240" w:lineRule="auto"/>
-      </w:pPr>
-      <w:r>
-        <w:t xml:space="preserve">This app provides </w:t>
-      </w:r>
-      <w:r>
-        <w:t xml:space="preserve">users with </w:t>
-      </w:r>
-      <w:r>
-        <w:t>only very simple information</w:t>
-      </w:r>
-      <w:r>
-        <w:t xml:space="preserve"> </w:t>
-      </w:r>
-      <w:r>
-        <w:t xml:space="preserve">and </w:t>
-      </w:r>
-      <w:r>
-        <w:t>there is no additional information requiring n</w:t>
-      </w:r>
-      <w:r>
-        <w:t xml:space="preserve">etwork or </w:t>
-      </w:r>
-      <w:r>
-        <w:rPr>
-          <w:lang w:eastAsia="ko-KR"/>
-        </w:rPr>
-        <w:t>GPS signal</w:t>
-      </w:r>
-      <w:r>
-        <w:rPr>
-          <w:rFonts w:hint="eastAsia"/>
-        </w:rPr>
-        <w:t>.</w:t>
-      </w:r>
-      <w:r>
-        <w:t xml:space="preserve"> Therefore,</w:t>
-      </w:r>
-      <w:r>
-        <w:t xml:space="preserve"> it’s fast</w:t>
-      </w:r>
-      <w:r>
-        <w:t xml:space="preserve"> and couldn’t feel any processing time to show the results</w:t>
+        <w:t xml:space="preserve"> (15)</w:t>
+      </w:r>
+    </w:p>
+    <w:p>
+      <w:pPr>
+        <w:spacing w:after="0" w:line="240" w:lineRule="auto"/>
+      </w:pPr>
+      <w:r>
+        <w:t>This app is not updated recently (the latest update is in 2012)</w:t>
+      </w:r>
+      <w:r>
+        <w:t xml:space="preserve"> and f</w:t>
+      </w:r>
+      <w:r>
+        <w:t xml:space="preserve">are information is </w:t>
+      </w:r>
+      <w:r>
+        <w:t>out of date (</w:t>
+      </w:r>
+      <w:r>
+        <w:t>1 zone shows 2.5 which is actually 2.75, 2 zone as</w:t>
+      </w:r>
+      <w:r>
+        <w:t xml:space="preserve"> 3.75 which is 4, and 3 zone as</w:t>
+      </w:r>
+      <w:r>
+        <w:t xml:space="preserve"> 5 which is 5.5</w:t>
+      </w:r>
+      <w:r>
+        <w:t xml:space="preserve">). </w:t>
+      </w:r>
+      <w:r>
+        <w:t xml:space="preserve">This app was updated just once after initial release. </w:t>
+      </w:r>
+      <w:r>
+        <w:t>It seems like being neglected now.</w:t>
+      </w:r>
+    </w:p>
+    <w:p>
+      <w:pPr>
+        <w:spacing w:after="0" w:line="240" w:lineRule="auto"/>
+      </w:pPr>
+      <w:r>
+        <w:t>Obviously, Evergreen</w:t>
+      </w:r>
+      <w:r>
+        <w:t xml:space="preserve"> line does not exist</w:t>
+      </w:r>
+    </w:p>
+    <w:p>
+      <w:pPr>
+        <w:spacing w:after="0" w:line="240" w:lineRule="auto"/>
+      </w:pPr>
+    </w:p>
+    <w:p>
+      <w:pPr>
+        <w:spacing w:after="0" w:line="240" w:lineRule="auto"/>
+        <w:rPr>
+          <w:b/>
+        </w:rPr>
+      </w:pPr>
+      <w:r>
+        <w:rPr>
+          <w:b/>
+        </w:rPr>
+        <w:t>Additional Features</w:t>
+      </w:r>
+      <w:r>
+        <w:rPr>
+          <w:b/>
+        </w:rPr>
+        <w:t xml:space="preserve"> (10)</w:t>
+      </w:r>
+    </w:p>
+    <w:p>
+      <w:pPr>
+        <w:spacing w:after="0" w:line="240" w:lineRule="auto"/>
+      </w:pPr>
+      <w:r>
+        <w:t>Estimation time could be mentioned as a</w:t>
+      </w:r>
+      <w:r>
+        <w:t>n</w:t>
+      </w:r>
+      <w:r>
+        <w:t xml:space="preserve"> additional feature.</w:t>
+      </w:r>
+    </w:p>
+    <w:p>
+      <w:pPr>
+        <w:spacing w:after="0" w:line="240" w:lineRule="auto"/>
+      </w:pPr>
+    </w:p>
+    <w:p>
+      <w:pPr>
+        <w:spacing w:after="0" w:line="240" w:lineRule="auto"/>
+        <w:rPr>
+          <w:b/>
+        </w:rPr>
+      </w:pPr>
+      <w:r>
+        <w:rPr>
+          <w:b/>
+        </w:rPr>
+        <w:t>Final Conclusions</w:t>
+      </w:r>
+    </w:p>
+    <w:p>
+      <w:pPr>
+        <w:spacing w:after="0" w:line="240" w:lineRule="auto"/>
+      </w:pPr>
+      <w:r>
+        <w:t>Vancouver SkyTrain</w:t>
+      </w:r>
+      <w:r>
+        <w:t xml:space="preserve"> app is good for travellers who just want to know </w:t>
+      </w:r>
+      <w:r>
+        <w:t xml:space="preserve">about </w:t>
+      </w:r>
+      <w:r>
+        <w:t xml:space="preserve">SkyTrain </w:t>
+      </w:r>
+      <w:r>
+        <w:t xml:space="preserve">route </w:t>
+      </w:r>
+      <w:r>
+        <w:t>without network or data consumption. It has light and straightforward user interface so that it’s easy to use without any adopting period. – This point could work for old generation or people who can’t handle smart devices</w:t>
+      </w:r>
+      <w:r>
+        <w:t xml:space="preserve"> well</w:t>
       </w:r>
       <w:r>
         <w:t xml:space="preserve">. </w:t>
       </w:r>
       <w:r>
-        <w:t xml:space="preserve"> </w:t>
-      </w:r>
-    </w:p>
-    <w:p>
-      <w:pPr>
-        <w:pStyle w:val="a3"/>
-        <w:spacing w:after="0" w:line="240" w:lineRule="auto"/>
-      </w:pPr>
-      <w:r>
-        <w:t xml:space="preserve"> </w:t>
-      </w:r>
-    </w:p>
-    <w:p>
-      <w:pPr>
-        <w:spacing w:after="0" w:line="240" w:lineRule="auto"/>
-        <w:rPr>
-          <w:b/>
-        </w:rPr>
-      </w:pPr>
-      <w:r>
-        <w:rPr>
-          <w:b/>
-        </w:rPr>
-        <w:t>Aesthetics</w:t>
-      </w:r>
-      <w:r>
-        <w:rPr>
-          <w:b/>
-        </w:rPr>
-        <w:t xml:space="preserve"> (20)</w:t>
-      </w:r>
-    </w:p>
-    <w:p>
-      <w:pPr>
-        <w:pStyle w:val="a3"/>
-        <w:numPr>
-          <w:ilvl w:val="0"/>
-          <w:numId w:val="3"/>
-        </w:numPr>
-        <w:spacing w:after="0" w:line="240" w:lineRule="auto"/>
-      </w:pPr>
-      <w:r>
-        <w:t xml:space="preserve">It’s just black background and white characters. There are radio buttons to select </w:t>
-      </w:r>
-      <w:r>
-        <w:t xml:space="preserve">SkyTrain </w:t>
-      </w:r>
-      <w:r>
-        <w:t xml:space="preserve">line, dropdown list to select station, and text string type information. It </w:t>
-      </w:r>
-      <w:r>
-        <w:t>managed to be called a</w:t>
-      </w:r>
-      <w:r>
-        <w:t xml:space="preserve"> graphical user interface</w:t>
-      </w:r>
-      <w:r>
-        <w:t>.</w:t>
-      </w:r>
-    </w:p>
-    <w:p>
-      <w:pPr>
-        <w:pStyle w:val="a3"/>
-        <w:numPr>
-          <w:ilvl w:val="1"/>
-          <w:numId w:val="3"/>
-        </w:numPr>
-        <w:spacing w:after="0" w:line="240" w:lineRule="auto"/>
-        <w:ind w:left="1080"/>
-      </w:pPr>
-      <w:r>
-        <w:t>I couldn’t find any efforts to make it looks better</w:t>
-      </w:r>
-    </w:p>
-    <w:p>
-      <w:pPr>
-        <w:pStyle w:val="a3"/>
-        <w:spacing w:after="0" w:line="240" w:lineRule="auto"/>
-      </w:pPr>
-    </w:p>
-    <w:p>
-      <w:pPr>
-        <w:spacing w:after="0" w:line="240" w:lineRule="auto"/>
-        <w:rPr>
-          <w:b/>
-        </w:rPr>
-      </w:pPr>
-      <w:r>
-        <w:rPr>
-          <w:b/>
-        </w:rPr>
-        <w:t>Support</w:t>
-      </w:r>
-      <w:r>
-        <w:rPr>
-          <w:b/>
-        </w:rPr>
-        <w:t xml:space="preserve"> (15)</w:t>
-      </w:r>
-    </w:p>
-    <w:p>
-      <w:pPr>
-        <w:pStyle w:val="a3"/>
-        <w:numPr>
-          <w:ilvl w:val="0"/>
-          <w:numId w:val="4"/>
-        </w:numPr>
-        <w:spacing w:after="0" w:line="240" w:lineRule="auto"/>
-      </w:pPr>
-      <w:r>
-        <w:t>This app is not updated recently (the latest update is in 2012)</w:t>
-      </w:r>
-    </w:p>
-    <w:p>
-      <w:pPr>
-        <w:pStyle w:val="a3"/>
-        <w:numPr>
-          <w:ilvl w:val="0"/>
-          <w:numId w:val="4"/>
-        </w:numPr>
-        <w:spacing w:after="0" w:line="240" w:lineRule="auto"/>
-      </w:pPr>
-      <w:r>
-        <w:t xml:space="preserve">Fare information is not correct </w:t>
-      </w:r>
-    </w:p>
-    <w:p>
-      <w:pPr>
-        <w:pStyle w:val="a3"/>
-        <w:numPr>
-          <w:ilvl w:val="1"/>
-          <w:numId w:val="4"/>
-        </w:numPr>
-        <w:spacing w:after="0" w:line="240" w:lineRule="auto"/>
-        <w:ind w:left="1080"/>
-      </w:pPr>
-      <w:r>
-        <w:t>1 zone shows 2.5 which is actually 2.75, 2 zone as 3.75 which is 4, and 3 zone as  5 which is 5.5</w:t>
-      </w:r>
-    </w:p>
-    <w:p>
-      <w:pPr>
-        <w:pStyle w:val="a3"/>
-        <w:numPr>
-          <w:ilvl w:val="0"/>
-          <w:numId w:val="4"/>
-        </w:numPr>
-        <w:spacing w:after="0" w:line="240" w:lineRule="auto"/>
-      </w:pPr>
-      <w:r>
-        <w:t xml:space="preserve"> Evergreen line does not exist</w:t>
-      </w:r>
-    </w:p>
-    <w:p>
-      <w:pPr>
-        <w:spacing w:after="0" w:line="240" w:lineRule="auto"/>
-      </w:pPr>
-      <w:bookmarkStart w:id="0" w:name="_GoBack"/>
-      <w:bookmarkEnd w:id="0"/>
-    </w:p>
-    <w:p>
-      <w:pPr>
-        <w:spacing w:after="0" w:line="240" w:lineRule="auto"/>
-        <w:rPr>
-          <w:b/>
-        </w:rPr>
-      </w:pPr>
-      <w:r>
-        <w:rPr>
-          <w:b/>
-        </w:rPr>
-        <w:t>Additional Features</w:t>
-      </w:r>
-      <w:r>
-        <w:rPr>
-          <w:b/>
-        </w:rPr>
-        <w:t xml:space="preserve"> (10)</w:t>
-      </w:r>
-    </w:p>
-    <w:p>
-      <w:pPr>
-        <w:pStyle w:val="a3"/>
-        <w:numPr>
-          <w:ilvl w:val="0"/>
-          <w:numId w:val="5"/>
-        </w:numPr>
-        <w:spacing w:after="0" w:line="240" w:lineRule="auto"/>
-      </w:pPr>
-      <w:r>
-        <w:t>Estimation time could be mentioned as a additional feature.</w:t>
-      </w:r>
-    </w:p>
-    <w:p>
-      <w:pPr>
-        <w:spacing w:after="0" w:line="240" w:lineRule="auto"/>
-      </w:pPr>
-    </w:p>
-    <w:p>
-      <w:pPr>
-        <w:spacing w:after="0" w:line="240" w:lineRule="auto"/>
-        <w:rPr>
-          <w:b/>
-        </w:rPr>
-      </w:pPr>
-      <w:r>
-        <w:rPr>
-          <w:b/>
-        </w:rPr>
-        <w:t>Final Conclusions</w:t>
-      </w:r>
-    </w:p>
-    <w:p>
-      <w:pPr>
-        <w:pStyle w:val="a3"/>
-        <w:numPr>
-          <w:ilvl w:val="0"/>
-          <w:numId w:val="5"/>
-        </w:numPr>
-        <w:spacing w:after="0" w:line="240" w:lineRule="auto"/>
-      </w:pPr>
-      <w:r>
-        <w:t>Final score (Out of 100)</w:t>
-      </w:r>
-    </w:p>
-    <w:p>
-      <w:pPr>
-        <w:pStyle w:val="a3"/>
-        <w:numPr>
-          <w:ilvl w:val="0"/>
-          <w:numId w:val="5"/>
-        </w:numPr>
-        <w:spacing w:after="0" w:line="240" w:lineRule="auto"/>
-      </w:pPr>
-      <w:r>
-        <w:t>Vancouver SkyTrain</w:t>
-      </w:r>
-      <w:r>
-        <w:t xml:space="preserve"> app is good for travellers who just wants to know </w:t>
-      </w:r>
-      <w:r>
-        <w:t xml:space="preserve">focusing on </w:t>
-      </w:r>
-      <w:r>
-        <w:t>SkyTrain without network or data consumption. It has light and straightforward user interface so that it’s easy to use without any adopting period. – This point could work for old generation or people who can’t handle smart devices</w:t>
-      </w:r>
-      <w:r>
-        <w:t xml:space="preserve"> well</w:t>
-      </w:r>
-      <w:r>
-        <w:t xml:space="preserve">. </w:t>
-      </w:r>
-      <w:r>
-        <w:t xml:space="preserve">However, it’s not decent to figure out user’s journey because it doesn’t show map (including SkyTrain route map) and transit line neither.  </w:t>
-      </w:r>
-      <w:r>
-        <w:t xml:space="preserve">Due to the lack of update, its fare information is not correct and there is no Evergreen line stations (Except the fact that official Translink web page also still has no information on Evergreen line). </w:t>
-      </w:r>
-    </w:p>
-    <w:p>
-      <w:pPr>
-        <w:spacing w:after="0" w:line="240" w:lineRule="auto"/>
-        <w:ind w:left="360"/>
+        <w:t xml:space="preserve">However, it’s not decent to figure out user’s journey because it doesn’t show map (including SkyTrain route map) and transit </w:t>
+      </w:r>
+      <w:r>
+        <w:t>point</w:t>
+      </w:r>
+      <w:r>
+        <w:t xml:space="preserve"> neither.  </w:t>
+      </w:r>
+      <w:r>
+        <w:t xml:space="preserve">Even </w:t>
+      </w:r>
+      <w:r>
+        <w:t xml:space="preserve">worse, </w:t>
+      </w:r>
+      <w:r>
+        <w:t xml:space="preserve">it </w:t>
+      </w:r>
+      <w:r>
+        <w:t xml:space="preserve">doesn’t provide any graphical or colored </w:t>
+      </w:r>
+      <w:r>
+        <w:t xml:space="preserve">clue to assume </w:t>
+      </w:r>
+      <w:r>
+        <w:t xml:space="preserve">which station belongs to a certain line. </w:t>
+      </w:r>
+      <w:r>
+        <w:t>Due to the lack of update, its fare information is not correct and there is no Evergreen l</w:t>
+      </w:r>
+      <w:r>
+        <w:t>ine station</w:t>
+      </w:r>
+      <w:r>
+        <w:t xml:space="preserve"> (</w:t>
+      </w:r>
+      <w:r>
+        <w:t>Even though the fact that official TransL</w:t>
+      </w:r>
+      <w:r>
+        <w:t xml:space="preserve">ink web page also still has no information on Evergreen line). </w:t>
+      </w:r>
+    </w:p>
+    <w:tbl>
+      <w:tblPr>
+        <w:tblStyle w:val="6"/>
+        <w:tblpPr w:leftFromText="180" w:rightFromText="180" w:vertAnchor="text" w:horzAnchor="margin" w:tblpY="183"/>
+        <w:tblW w:w="0" w:type="auto"/>
+        <w:tblLook w:val="04A0" w:firstRow="1" w:lastRow="0" w:firstColumn="1" w:lastColumn="0" w:noHBand="0" w:noVBand="1"/>
+      </w:tblPr>
+      <w:tblGrid>
+        <w:gridCol w:w="3595"/>
+        <w:gridCol w:w="2672"/>
+        <w:gridCol w:w="3083"/>
+      </w:tblGrid>
+      <w:tr>
+        <w:trPr>
+          <w:cnfStyle w:val="100000000000" w:firstRow="1" w:lastRow="0" w:firstColumn="0" w:lastColumn="0" w:oddVBand="0" w:evenVBand="0" w:oddHBand="0" w:evenHBand="0" w:firstRowFirstColumn="0" w:firstRowLastColumn="0" w:lastRowFirstColumn="0" w:lastRowLastColumn="0"/>
+        </w:trPr>
+        <w:tc>
+          <w:tcPr>
+            <w:cnfStyle w:val="001000000000" w:firstRow="0" w:lastRow="0" w:firstColumn="1" w:lastColumn="0" w:oddVBand="0" w:evenVBand="0" w:oddHBand="0" w:evenHBand="0" w:firstRowFirstColumn="0" w:firstRowLastColumn="0" w:lastRowFirstColumn="0" w:lastRowLastColumn="0"/>
+            <w:tcW w:w="3595" w:type="dxa"/>
+          </w:tcPr>
+          <w:p>
+            <w:pPr>
+              <w:rPr>
+                <w:lang w:val="en-US"/>
+              </w:rPr>
+            </w:pPr>
+            <w:r>
+              <w:rPr>
+                <w:lang w:val="en-US"/>
+              </w:rPr>
+              <w:t>Criteria</w:t>
+            </w:r>
+          </w:p>
+        </w:tc>
+        <w:tc>
+          <w:tcPr>
+            <w:tcW w:w="2672" w:type="dxa"/>
+          </w:tcPr>
+          <w:p>
+            <w:pPr>
+              <w:jc w:val="center"/>
+              <w:cnfStyle w:val="100000000000" w:firstRow="1" w:lastRow="0" w:firstColumn="0" w:lastColumn="0" w:oddVBand="0" w:evenVBand="0" w:oddHBand="0" w:evenHBand="0" w:firstRowFirstColumn="0" w:firstRowLastColumn="0" w:lastRowFirstColumn="0" w:lastRowLastColumn="0"/>
+              <w:rPr>
+                <w:lang w:val="en-US"/>
+              </w:rPr>
+            </w:pPr>
+            <w:r>
+              <w:rPr>
+                <w:lang w:val="en-US"/>
+              </w:rPr>
+              <w:t>Weight</w:t>
+            </w:r>
+          </w:p>
+        </w:tc>
+        <w:tc>
+          <w:tcPr>
+            <w:tcW w:w="3083" w:type="dxa"/>
+          </w:tcPr>
+          <w:p>
+            <w:pPr>
+              <w:jc w:val="center"/>
+              <w:cnfStyle w:val="100000000000" w:firstRow="1" w:lastRow="0" w:firstColumn="0" w:lastColumn="0" w:oddVBand="0" w:evenVBand="0" w:oddHBand="0" w:evenHBand="0" w:firstRowFirstColumn="0" w:firstRowLastColumn="0" w:lastRowFirstColumn="0" w:lastRowLastColumn="0"/>
+              <w:rPr>
+                <w:lang w:val="en-US"/>
+              </w:rPr>
+            </w:pPr>
+            <w:r>
+              <w:rPr>
+                <w:lang w:val="en-US"/>
+              </w:rPr>
+              <w:t>Score</w:t>
+            </w:r>
+          </w:p>
+        </w:tc>
+      </w:tr>
+      <w:tr>
+        <w:trPr>
+          <w:cnfStyle w:val="000000100000" w:firstRow="0" w:lastRow="0" w:firstColumn="0" w:lastColumn="0" w:oddVBand="0" w:evenVBand="0" w:oddHBand="1" w:evenHBand="0" w:firstRowFirstColumn="0" w:firstRowLastColumn="0" w:lastRowFirstColumn="0" w:lastRowLastColumn="0"/>
+        </w:trPr>
+        <w:tc>
+          <w:tcPr>
+            <w:cnfStyle w:val="001000000000" w:firstRow="0" w:lastRow="0" w:firstColumn="1" w:lastColumn="0" w:oddVBand="0" w:evenVBand="0" w:oddHBand="0" w:evenHBand="0" w:firstRowFirstColumn="0" w:firstRowLastColumn="0" w:lastRowFirstColumn="0" w:lastRowLastColumn="0"/>
+            <w:tcW w:w="3595" w:type="dxa"/>
+          </w:tcPr>
+          <w:p>
+            <w:pPr>
+              <w:rPr>
+                <w:lang w:val="en-US"/>
+              </w:rPr>
+            </w:pPr>
+            <w:r>
+              <w:rPr>
+                <w:lang w:val="en-US"/>
+              </w:rPr>
+              <w:t xml:space="preserve">Usability: </w:t>
+            </w:r>
+          </w:p>
+        </w:tc>
+        <w:tc>
+          <w:tcPr>
+            <w:tcW w:w="2672" w:type="dxa"/>
+          </w:tcPr>
+          <w:p>
+            <w:pPr>
+              <w:jc w:val="center"/>
+              <w:cnfStyle w:val="000000100000" w:firstRow="0" w:lastRow="0" w:firstColumn="0" w:lastColumn="0" w:oddVBand="0" w:evenVBand="0" w:oddHBand="1" w:evenHBand="0" w:firstRowFirstColumn="0" w:firstRowLastColumn="0" w:lastRowFirstColumn="0" w:lastRowLastColumn="0"/>
+              <w:rPr>
+                <w:lang w:val="en-US"/>
+              </w:rPr>
+            </w:pPr>
+            <w:r>
+              <w:rPr>
+                <w:lang w:val="en-US"/>
+              </w:rPr>
+              <w:t>35</w:t>
+            </w:r>
+          </w:p>
+        </w:tc>
+        <w:tc>
+          <w:tcPr>
+            <w:tcW w:w="3083" w:type="dxa"/>
+          </w:tcPr>
+          <w:p>
+            <w:pPr>
+              <w:jc w:val="center"/>
+              <w:cnfStyle w:val="000000100000" w:firstRow="0" w:lastRow="0" w:firstColumn="0" w:lastColumn="0" w:oddVBand="0" w:evenVBand="0" w:oddHBand="1" w:evenHBand="0" w:firstRowFirstColumn="0" w:firstRowLastColumn="0" w:lastRowFirstColumn="0" w:lastRowLastColumn="0"/>
+              <w:rPr>
+                <w:lang w:val="en-US"/>
+              </w:rPr>
+            </w:pPr>
+            <w:r>
+              <w:rPr>
+                <w:lang w:val="en-US"/>
+              </w:rPr>
+              <w:t>25</w:t>
+            </w:r>
+          </w:p>
+        </w:tc>
+      </w:tr>
+      <w:tr>
+        <w:tc>
+          <w:tcPr>
+            <w:cnfStyle w:val="001000000000" w:firstRow="0" w:lastRow="0" w:firstColumn="1" w:lastColumn="0" w:oddVBand="0" w:evenVBand="0" w:oddHBand="0" w:evenHBand="0" w:firstRowFirstColumn="0" w:firstRowLastColumn="0" w:lastRowFirstColumn="0" w:lastRowLastColumn="0"/>
+            <w:tcW w:w="3595" w:type="dxa"/>
+          </w:tcPr>
+          <w:p>
+            <w:pPr>
+              <w:rPr>
+                <w:lang w:val="en-US"/>
+              </w:rPr>
+            </w:pPr>
+            <w:r>
+              <w:rPr>
+                <w:lang w:val="en-US"/>
+              </w:rPr>
+              <w:t xml:space="preserve">Aesthetics: </w:t>
+            </w:r>
+          </w:p>
+        </w:tc>
+        <w:tc>
+          <w:tcPr>
+            <w:tcW w:w="2672" w:type="dxa"/>
+          </w:tcPr>
+          <w:p>
+            <w:pPr>
+              <w:jc w:val="center"/>
+              <w:cnfStyle w:val="000000000000" w:firstRow="0" w:lastRow="0" w:firstColumn="0" w:lastColumn="0" w:oddVBand="0" w:evenVBand="0" w:oddHBand="0" w:evenHBand="0" w:firstRowFirstColumn="0" w:firstRowLastColumn="0" w:lastRowFirstColumn="0" w:lastRowLastColumn="0"/>
+              <w:rPr>
+                <w:lang w:val="en-US"/>
+              </w:rPr>
+            </w:pPr>
+            <w:r>
+              <w:rPr>
+                <w:lang w:val="en-US"/>
+              </w:rPr>
+              <w:t>20</w:t>
+            </w:r>
+          </w:p>
+        </w:tc>
+        <w:tc>
+          <w:tcPr>
+            <w:tcW w:w="3083" w:type="dxa"/>
+          </w:tcPr>
+          <w:p>
+            <w:pPr>
+              <w:jc w:val="center"/>
+              <w:cnfStyle w:val="000000000000" w:firstRow="0" w:lastRow="0" w:firstColumn="0" w:lastColumn="0" w:oddVBand="0" w:evenVBand="0" w:oddHBand="0" w:evenHBand="0" w:firstRowFirstColumn="0" w:firstRowLastColumn="0" w:lastRowFirstColumn="0" w:lastRowLastColumn="0"/>
+              <w:rPr>
+                <w:lang w:val="en-US"/>
+              </w:rPr>
+            </w:pPr>
+            <w:r>
+              <w:rPr>
+                <w:lang w:val="en-US"/>
+              </w:rPr>
+              <w:t>3</w:t>
+            </w:r>
+          </w:p>
+        </w:tc>
+      </w:tr>
+      <w:tr>
+        <w:trPr>
+          <w:cnfStyle w:val="000000100000" w:firstRow="0" w:lastRow="0" w:firstColumn="0" w:lastColumn="0" w:oddVBand="0" w:evenVBand="0" w:oddHBand="1" w:evenHBand="0" w:firstRowFirstColumn="0" w:firstRowLastColumn="0" w:lastRowFirstColumn="0" w:lastRowLastColumn="0"/>
+        </w:trPr>
+        <w:tc>
+          <w:tcPr>
+            <w:cnfStyle w:val="001000000000" w:firstRow="0" w:lastRow="0" w:firstColumn="1" w:lastColumn="0" w:oddVBand="0" w:evenVBand="0" w:oddHBand="0" w:evenHBand="0" w:firstRowFirstColumn="0" w:firstRowLastColumn="0" w:lastRowFirstColumn="0" w:lastRowLastColumn="0"/>
+            <w:tcW w:w="3595" w:type="dxa"/>
+          </w:tcPr>
+          <w:p>
+            <w:pPr>
+              <w:rPr>
+                <w:lang w:val="en-US"/>
+              </w:rPr>
+            </w:pPr>
+            <w:r>
+              <w:rPr>
+                <w:lang w:val="en-US"/>
+              </w:rPr>
+              <w:t>Responsiveness:</w:t>
+            </w:r>
+          </w:p>
+        </w:tc>
+        <w:tc>
+          <w:tcPr>
+            <w:tcW w:w="2672" w:type="dxa"/>
+          </w:tcPr>
+          <w:p>
+            <w:pPr>
+              <w:jc w:val="center"/>
+              <w:cnfStyle w:val="000000100000" w:firstRow="0" w:lastRow="0" w:firstColumn="0" w:lastColumn="0" w:oddVBand="0" w:evenVBand="0" w:oddHBand="1" w:evenHBand="0" w:firstRowFirstColumn="0" w:firstRowLastColumn="0" w:lastRowFirstColumn="0" w:lastRowLastColumn="0"/>
+              <w:rPr>
+                <w:lang w:val="en-US"/>
+              </w:rPr>
+            </w:pPr>
+            <w:r>
+              <w:rPr>
+                <w:lang w:val="en-US"/>
+              </w:rPr>
+              <w:t>20</w:t>
+            </w:r>
+          </w:p>
+        </w:tc>
+        <w:tc>
+          <w:tcPr>
+            <w:tcW w:w="3083" w:type="dxa"/>
+          </w:tcPr>
+          <w:p>
+            <w:pPr>
+              <w:jc w:val="center"/>
+              <w:cnfStyle w:val="000000100000" w:firstRow="0" w:lastRow="0" w:firstColumn="0" w:lastColumn="0" w:oddVBand="0" w:evenVBand="0" w:oddHBand="1" w:evenHBand="0" w:firstRowFirstColumn="0" w:firstRowLastColumn="0" w:lastRowFirstColumn="0" w:lastRowLastColumn="0"/>
+              <w:rPr>
+                <w:lang w:val="en-US"/>
+              </w:rPr>
+            </w:pPr>
+            <w:r>
+              <w:rPr>
+                <w:lang w:val="en-US"/>
+              </w:rPr>
+              <w:t>20</w:t>
+            </w:r>
+          </w:p>
+        </w:tc>
+      </w:tr>
+      <w:tr>
+        <w:tc>
+          <w:tcPr>
+            <w:cnfStyle w:val="001000000000" w:firstRow="0" w:lastRow="0" w:firstColumn="1" w:lastColumn="0" w:oddVBand="0" w:evenVBand="0" w:oddHBand="0" w:evenHBand="0" w:firstRowFirstColumn="0" w:firstRowLastColumn="0" w:lastRowFirstColumn="0" w:lastRowLastColumn="0"/>
+            <w:tcW w:w="3595" w:type="dxa"/>
+          </w:tcPr>
+          <w:p>
+            <w:pPr>
+              <w:rPr>
+                <w:lang w:val="en-US"/>
+              </w:rPr>
+            </w:pPr>
+            <w:r>
+              <w:rPr>
+                <w:lang w:val="en-US"/>
+              </w:rPr>
+              <w:t>Additional Features:</w:t>
+            </w:r>
+          </w:p>
+        </w:tc>
+        <w:tc>
+          <w:tcPr>
+            <w:tcW w:w="2672" w:type="dxa"/>
+          </w:tcPr>
+          <w:p>
+            <w:pPr>
+              <w:jc w:val="center"/>
+              <w:cnfStyle w:val="000000000000" w:firstRow="0" w:lastRow="0" w:firstColumn="0" w:lastColumn="0" w:oddVBand="0" w:evenVBand="0" w:oddHBand="0" w:evenHBand="0" w:firstRowFirstColumn="0" w:firstRowLastColumn="0" w:lastRowFirstColumn="0" w:lastRowLastColumn="0"/>
+              <w:rPr>
+                <w:lang w:val="en-US"/>
+              </w:rPr>
+            </w:pPr>
+            <w:r>
+              <w:rPr>
+                <w:lang w:val="en-US"/>
+              </w:rPr>
+              <w:t>10</w:t>
+            </w:r>
+          </w:p>
+        </w:tc>
+        <w:tc>
+          <w:tcPr>
+            <w:tcW w:w="3083" w:type="dxa"/>
+          </w:tcPr>
+          <w:p>
+            <w:pPr>
+              <w:jc w:val="center"/>
+              <w:cnfStyle w:val="000000000000" w:firstRow="0" w:lastRow="0" w:firstColumn="0" w:lastColumn="0" w:oddVBand="0" w:evenVBand="0" w:oddHBand="0" w:evenHBand="0" w:firstRowFirstColumn="0" w:firstRowLastColumn="0" w:lastRowFirstColumn="0" w:lastRowLastColumn="0"/>
+              <w:rPr>
+                <w:lang w:val="en-US"/>
+              </w:rPr>
+            </w:pPr>
+            <w:r>
+              <w:rPr>
+                <w:lang w:val="en-US"/>
+              </w:rPr>
+              <w:t>3</w:t>
+            </w:r>
+          </w:p>
+        </w:tc>
+      </w:tr>
+      <w:tr>
+        <w:trPr>
+          <w:cnfStyle w:val="000000100000" w:firstRow="0" w:lastRow="0" w:firstColumn="0" w:lastColumn="0" w:oddVBand="0" w:evenVBand="0" w:oddHBand="1" w:evenHBand="0" w:firstRowFirstColumn="0" w:firstRowLastColumn="0" w:lastRowFirstColumn="0" w:lastRowLastColumn="0"/>
+        </w:trPr>
+        <w:tc>
+          <w:tcPr>
+            <w:cnfStyle w:val="001000000000" w:firstRow="0" w:lastRow="0" w:firstColumn="1" w:lastColumn="0" w:oddVBand="0" w:evenVBand="0" w:oddHBand="0" w:evenHBand="0" w:firstRowFirstColumn="0" w:firstRowLastColumn="0" w:lastRowFirstColumn="0" w:lastRowLastColumn="0"/>
+            <w:tcW w:w="3595" w:type="dxa"/>
+          </w:tcPr>
+          <w:p>
+            <w:pPr>
+              <w:rPr>
+                <w:lang w:val="en-US"/>
+              </w:rPr>
+            </w:pPr>
+            <w:r>
+              <w:rPr>
+                <w:lang w:val="en-US"/>
+              </w:rPr>
+              <w:t>Support:</w:t>
+            </w:r>
+          </w:p>
+        </w:tc>
+        <w:tc>
+          <w:tcPr>
+            <w:tcW w:w="2672" w:type="dxa"/>
+          </w:tcPr>
+          <w:p>
+            <w:pPr>
+              <w:jc w:val="center"/>
+              <w:cnfStyle w:val="000000100000" w:firstRow="0" w:lastRow="0" w:firstColumn="0" w:lastColumn="0" w:oddVBand="0" w:evenVBand="0" w:oddHBand="1" w:evenHBand="0" w:firstRowFirstColumn="0" w:firstRowLastColumn="0" w:lastRowFirstColumn="0" w:lastRowLastColumn="0"/>
+              <w:rPr>
+                <w:lang w:val="en-US"/>
+              </w:rPr>
+            </w:pPr>
+            <w:r>
+              <w:rPr>
+                <w:lang w:val="en-US"/>
+              </w:rPr>
+              <w:t>15</w:t>
+            </w:r>
+          </w:p>
+        </w:tc>
+        <w:tc>
+          <w:tcPr>
+            <w:tcW w:w="3083" w:type="dxa"/>
+          </w:tcPr>
+          <w:p>
+            <w:pPr>
+              <w:jc w:val="center"/>
+              <w:cnfStyle w:val="000000100000" w:firstRow="0" w:lastRow="0" w:firstColumn="0" w:lastColumn="0" w:oddVBand="0" w:evenVBand="0" w:oddHBand="1" w:evenHBand="0" w:firstRowFirstColumn="0" w:firstRowLastColumn="0" w:lastRowFirstColumn="0" w:lastRowLastColumn="0"/>
+              <w:rPr>
+                <w:lang w:val="en-US"/>
+              </w:rPr>
+            </w:pPr>
+            <w:r>
+              <w:rPr>
+                <w:lang w:val="en-US"/>
+              </w:rPr>
+              <w:t>3</w:t>
+            </w:r>
+          </w:p>
+        </w:tc>
+      </w:tr>
+      <w:tr>
+        <w:tc>
+          <w:tcPr>
+            <w:cnfStyle w:val="001000000000" w:firstRow="0" w:lastRow="0" w:firstColumn="1" w:lastColumn="0" w:oddVBand="0" w:evenVBand="0" w:oddHBand="0" w:evenHBand="0" w:firstRowFirstColumn="0" w:firstRowLastColumn="0" w:lastRowFirstColumn="0" w:lastRowLastColumn="0"/>
+            <w:tcW w:w="3595" w:type="dxa"/>
+          </w:tcPr>
+          <w:p>
+            <w:pPr>
+              <w:rPr>
+                <w:lang w:val="en-US"/>
+              </w:rPr>
+            </w:pPr>
+            <w:r>
+              <w:rPr>
+                <w:lang w:val="en-US"/>
+              </w:rPr>
+              <w:t>Total:</w:t>
+            </w:r>
+          </w:p>
+        </w:tc>
+        <w:tc>
+          <w:tcPr>
+            <w:tcW w:w="2672" w:type="dxa"/>
+          </w:tcPr>
+          <w:p>
+            <w:pPr>
+              <w:jc w:val="center"/>
+              <w:cnfStyle w:val="000000000000" w:firstRow="0" w:lastRow="0" w:firstColumn="0" w:lastColumn="0" w:oddVBand="0" w:evenVBand="0" w:oddHBand="0" w:evenHBand="0" w:firstRowFirstColumn="0" w:firstRowLastColumn="0" w:lastRowFirstColumn="0" w:lastRowLastColumn="0"/>
+              <w:rPr>
+                <w:lang w:val="en-US"/>
+              </w:rPr>
+            </w:pPr>
+            <w:r>
+              <w:rPr>
+                <w:lang w:val="en-US"/>
+              </w:rPr>
+              <w:t>100</w:t>
+            </w:r>
+          </w:p>
+        </w:tc>
+        <w:tc>
+          <w:tcPr>
+            <w:tcW w:w="3083" w:type="dxa"/>
+          </w:tcPr>
+          <w:p>
+            <w:pPr>
+              <w:jc w:val="center"/>
+              <w:cnfStyle w:val="000000000000" w:firstRow="0" w:lastRow="0" w:firstColumn="0" w:lastColumn="0" w:oddVBand="0" w:evenVBand="0" w:oddHBand="0" w:evenHBand="0" w:firstRowFirstColumn="0" w:firstRowLastColumn="0" w:lastRowFirstColumn="0" w:lastRowLastColumn="0"/>
+              <w:rPr>
+                <w:lang w:val="en-US"/>
+              </w:rPr>
+            </w:pPr>
+            <w:r>
+              <w:rPr>
+                <w:lang w:val="en-US"/>
+              </w:rPr>
+              <w:t>54</w:t>
+            </w:r>
+            <w:bookmarkStart w:id="0" w:name="_GoBack"/>
+            <w:bookmarkEnd w:id="0"/>
+          </w:p>
+        </w:tc>
+      </w:tr>
+    </w:tbl>
+    <w:p>
+      <w:pPr>
+        <w:spacing w:after="0" w:line="240" w:lineRule="auto"/>
+        <w:ind w:left="720"/>
       </w:pPr>
     </w:p>
     <w:p>
@@ -2249,7 +2736,6 @@
   <w:style w:type="character" w:default="1" w:styleId="a0">
     <w:name w:val="Default Paragraph Font"/>
     <w:uiPriority w:val="1"/>
-    <w:semiHidden/>
     <w:unhideWhenUsed/>
   </w:style>
   <w:style w:type="table" w:default="1" w:styleId="a1">
@@ -2327,6 +2813,180 @@
     <w:link w:val="a5"/>
     <w:uiPriority w:val="99"/>
     <w:rsid w:val="004923F6"/>
+  </w:style>
+  <w:style w:type="table" w:styleId="5-5">
+    <w:name w:val="Grid Table 5 Dark Accent 5"/>
+    <w:basedOn w:val="a1"/>
+    <w:uiPriority w:val="50"/>
+    <w:rsid w:val="00C23580"/>
+    <w:pPr>
+      <w:spacing w:after="0" w:line="240" w:lineRule="auto"/>
+    </w:pPr>
+    <w:tblPr>
+      <w:tblStyleRowBandSize w:val="1"/>
+      <w:tblStyleColBandSize w:val="1"/>
+      <w:tblBorders>
+        <w:top w:val="single" w:sz="4" w:space="0" w:color="FFFFFF" w:themeColor="background1"/>
+        <w:left w:val="single" w:sz="4" w:space="0" w:color="FFFFFF" w:themeColor="background1"/>
+        <w:bottom w:val="single" w:sz="4" w:space="0" w:color="FFFFFF" w:themeColor="background1"/>
+        <w:right w:val="single" w:sz="4" w:space="0" w:color="FFFFFF" w:themeColor="background1"/>
+        <w:insideH w:val="single" w:sz="4" w:space="0" w:color="FFFFFF" w:themeColor="background1"/>
+        <w:insideV w:val="single" w:sz="4" w:space="0" w:color="FFFFFF" w:themeColor="background1"/>
+      </w:tblBorders>
+    </w:tblPr>
+    <w:tcPr>
+      <w:shd w:val="clear" w:color="auto" w:fill="DAEEF3" w:themeFill="accent5" w:themeFillTint="33"/>
+    </w:tcPr>
+    <w:tblStylePr w:type="firstRow">
+      <w:rPr>
+        <w:b/>
+        <w:bCs/>
+        <w:color w:val="FFFFFF" w:themeColor="background1"/>
+      </w:rPr>
+      <w:tblPr/>
+      <w:tcPr>
+        <w:tcBorders>
+          <w:top w:val="single" w:sz="4" w:space="0" w:color="FFFFFF" w:themeColor="background1"/>
+          <w:left w:val="single" w:sz="4" w:space="0" w:color="FFFFFF" w:themeColor="background1"/>
+          <w:right w:val="single" w:sz="4" w:space="0" w:color="FFFFFF" w:themeColor="background1"/>
+          <w:insideH w:val="nil"/>
+          <w:insideV w:val="nil"/>
+        </w:tcBorders>
+        <w:shd w:val="clear" w:color="auto" w:fill="4BACC6" w:themeFill="accent5"/>
+      </w:tcPr>
+    </w:tblStylePr>
+    <w:tblStylePr w:type="lastRow">
+      <w:rPr>
+        <w:b/>
+        <w:bCs/>
+        <w:color w:val="FFFFFF" w:themeColor="background1"/>
+      </w:rPr>
+      <w:tblPr/>
+      <w:tcPr>
+        <w:tcBorders>
+          <w:left w:val="single" w:sz="4" w:space="0" w:color="FFFFFF" w:themeColor="background1"/>
+          <w:bottom w:val="single" w:sz="4" w:space="0" w:color="FFFFFF" w:themeColor="background1"/>
+          <w:right w:val="single" w:sz="4" w:space="0" w:color="FFFFFF" w:themeColor="background1"/>
+          <w:insideH w:val="nil"/>
+          <w:insideV w:val="nil"/>
+        </w:tcBorders>
+        <w:shd w:val="clear" w:color="auto" w:fill="4BACC6" w:themeFill="accent5"/>
+      </w:tcPr>
+    </w:tblStylePr>
+    <w:tblStylePr w:type="firstCol">
+      <w:rPr>
+        <w:b/>
+        <w:bCs/>
+        <w:color w:val="FFFFFF" w:themeColor="background1"/>
+      </w:rPr>
+      <w:tblPr/>
+      <w:tcPr>
+        <w:tcBorders>
+          <w:top w:val="single" w:sz="4" w:space="0" w:color="FFFFFF" w:themeColor="background1"/>
+          <w:left w:val="single" w:sz="4" w:space="0" w:color="FFFFFF" w:themeColor="background1"/>
+          <w:bottom w:val="single" w:sz="4" w:space="0" w:color="FFFFFF" w:themeColor="background1"/>
+          <w:insideV w:val="nil"/>
+        </w:tcBorders>
+        <w:shd w:val="clear" w:color="auto" w:fill="4BACC6" w:themeFill="accent5"/>
+      </w:tcPr>
+    </w:tblStylePr>
+    <w:tblStylePr w:type="lastCol">
+      <w:rPr>
+        <w:b/>
+        <w:bCs/>
+        <w:color w:val="FFFFFF" w:themeColor="background1"/>
+      </w:rPr>
+      <w:tblPr/>
+      <w:tcPr>
+        <w:tcBorders>
+          <w:top w:val="single" w:sz="4" w:space="0" w:color="FFFFFF" w:themeColor="background1"/>
+          <w:bottom w:val="single" w:sz="4" w:space="0" w:color="FFFFFF" w:themeColor="background1"/>
+          <w:right w:val="single" w:sz="4" w:space="0" w:color="FFFFFF" w:themeColor="background1"/>
+          <w:insideV w:val="nil"/>
+        </w:tcBorders>
+        <w:shd w:val="clear" w:color="auto" w:fill="4BACC6" w:themeFill="accent5"/>
+      </w:tcPr>
+    </w:tblStylePr>
+    <w:tblStylePr w:type="band1Vert">
+      <w:tblPr/>
+      <w:tcPr>
+        <w:shd w:val="clear" w:color="auto" w:fill="B6DDE8" w:themeFill="accent5" w:themeFillTint="66"/>
+      </w:tcPr>
+    </w:tblStylePr>
+    <w:tblStylePr w:type="band1Horz">
+      <w:tblPr/>
+      <w:tcPr>
+        <w:shd w:val="clear" w:color="auto" w:fill="B6DDE8" w:themeFill="accent5" w:themeFillTint="66"/>
+      </w:tcPr>
+    </w:tblStylePr>
+  </w:style>
+  <w:style w:type="table" w:styleId="6">
+    <w:name w:val="List Table 6 Colorful"/>
+    <w:basedOn w:val="a1"/>
+    <w:uiPriority w:val="51"/>
+    <w:rsid w:val="00C23580"/>
+    <w:pPr>
+      <w:spacing w:after="0" w:line="240" w:lineRule="auto"/>
+    </w:pPr>
+    <w:rPr>
+      <w:color w:val="000000" w:themeColor="text1"/>
+    </w:rPr>
+    <w:tblPr>
+      <w:tblStyleRowBandSize w:val="1"/>
+      <w:tblStyleColBandSize w:val="1"/>
+      <w:tblBorders>
+        <w:top w:val="single" w:sz="4" w:space="0" w:color="000000" w:themeColor="text1"/>
+        <w:bottom w:val="single" w:sz="4" w:space="0" w:color="000000" w:themeColor="text1"/>
+      </w:tblBorders>
+    </w:tblPr>
+    <w:tblStylePr w:type="firstRow">
+      <w:rPr>
+        <w:b/>
+        <w:bCs/>
+      </w:rPr>
+      <w:tblPr/>
+      <w:tcPr>
+        <w:tcBorders>
+          <w:bottom w:val="single" w:sz="4" w:space="0" w:color="000000" w:themeColor="text1"/>
+        </w:tcBorders>
+      </w:tcPr>
+    </w:tblStylePr>
+    <w:tblStylePr w:type="lastRow">
+      <w:rPr>
+        <w:b/>
+        <w:bCs/>
+      </w:rPr>
+      <w:tblPr/>
+      <w:tcPr>
+        <w:tcBorders>
+          <w:top w:val="double" w:sz="4" w:space="0" w:color="000000" w:themeColor="text1"/>
+        </w:tcBorders>
+      </w:tcPr>
+    </w:tblStylePr>
+    <w:tblStylePr w:type="firstCol">
+      <w:rPr>
+        <w:b/>
+        <w:bCs/>
+      </w:rPr>
+    </w:tblStylePr>
+    <w:tblStylePr w:type="lastCol">
+      <w:rPr>
+        <w:b/>
+        <w:bCs/>
+      </w:rPr>
+    </w:tblStylePr>
+    <w:tblStylePr w:type="band1Vert">
+      <w:tblPr/>
+      <w:tcPr>
+        <w:shd w:val="clear" w:color="auto" w:fill="CCCCCC" w:themeFill="text1" w:themeFillTint="33"/>
+      </w:tcPr>
+    </w:tblStylePr>
+    <w:tblStylePr w:type="band1Horz">
+      <w:tblPr/>
+      <w:tcPr>
+        <w:shd w:val="clear" w:color="auto" w:fill="CCCCCC" w:themeFill="text1" w:themeFillTint="33"/>
+      </w:tcPr>
+    </w:tblStylePr>
   </w:style>
 </w:styles>
 </file>

</xml_diff>